<commit_message>
spielfeld, spielkarten und konzepterweiteurngen
</commit_message>
<xml_diff>
--- a/zeitgeist/concepts/agentur/Konzept Agentur.docx
+++ b/zeitgeist/concepts/agentur/Konzept Agentur.docx
@@ -132,9 +132,6 @@
               <w:sdtPr>
                 <w:alias w:val="Untertitel"/>
                 <w:id w:val="13406923"/>
-                <w:placeholder>
-                  <w:docPart w:val="0E7DF491D25A4F2C8B2E3D15D83D87E2"/>
-                </w:placeholder>
                 <w:dataBinding w:prefixMappings="xmlns:ns0='http://schemas.openxmlformats.org/package/2006/metadata/core-properties' xmlns:ns1='http://purl.org/dc/elements/1.1/'" w:xpath="/ns0:coreProperties[1]/ns1:subject[1]" w:storeItemID="{6C3C8BC8-F283-45AE-878A-BAB7291924A1}"/>
                 <w:text/>
               </w:sdtPr>
@@ -1559,6 +1556,27 @@
         <w:pStyle w:val="berschrift2"/>
       </w:pPr>
       <w:r>
+        <w:t>Der Pool</w:t>
+      </w:r>
+    </w:p>
+    <w:p>
+      <w:r>
+        <w:t xml:space="preserve">Der Pool ist ein </w:t>
+      </w:r>
+      <w:proofErr w:type="spellStart"/>
+      <w:r>
+        <w:t>Geldpool</w:t>
+      </w:r>
+      <w:proofErr w:type="spellEnd"/>
+      <w:r>
+        <w:t>, in den alle Agenturen einzahlen.</w:t>
+      </w:r>
+    </w:p>
+    <w:p>
+      <w:pPr>
+        <w:pStyle w:val="berschrift2"/>
+      </w:pPr>
+      <w:r>
         <w:t>Los geht’s</w:t>
       </w:r>
     </w:p>
@@ -1566,12 +1584,12 @@
       <w:r>
         <w:t>Alle Spieler stellen ihre Spielsteine auf dem Startfeld auf und würfeln reihum. Derjenige mit der höchsten Augenzahl beginnt.</w:t>
       </w:r>
+      <w:bookmarkStart w:id="8" w:name="_Toc233163232"/>
     </w:p>
     <w:p>
       <w:pPr>
         <w:pStyle w:val="berschrift1"/>
       </w:pPr>
-      <w:bookmarkStart w:id="8" w:name="_Toc233163232"/>
       <w:r>
         <w:t>Spielen</w:t>
       </w:r>
@@ -1943,6 +1961,19 @@
           <w:highlight w:val="cyan"/>
         </w:rPr>
         <w:t>-Karte?)</w:t>
+      </w:r>
+    </w:p>
+    <w:p>
+      <w:r>
+        <w:t xml:space="preserve">Mit jedem gewonnenen </w:t>
+      </w:r>
+      <w:proofErr w:type="spellStart"/>
+      <w:r>
+        <w:t>Pitch</w:t>
+      </w:r>
+      <w:proofErr w:type="spellEnd"/>
+      <w:r>
+        <w:t xml:space="preserve"> geht das Geld in dem Pool an den Gewinner.</w:t>
       </w:r>
     </w:p>
     <w:p/>
@@ -3661,38 +3692,6 @@
         </w:p>
       </w:docPartBody>
     </w:docPart>
-    <w:docPart>
-      <w:docPartPr>
-        <w:name w:val="71B38F7769EF44DAABD44ACE58B77509"/>
-        <w:category>
-          <w:name w:val="Allgemein"/>
-          <w:gallery w:val="placeholder"/>
-        </w:category>
-        <w:types>
-          <w:type w:val="bbPlcHdr"/>
-        </w:types>
-        <w:behaviors>
-          <w:behavior w:val="content"/>
-        </w:behaviors>
-        <w:guid w:val="{36671896-530F-4D75-8ECD-FD3398BC7604}"/>
-      </w:docPartPr>
-      <w:docPartBody>
-        <w:p>
-          <w:pPr>
-            <w:pStyle w:val="71B38F7769EF44DAABD44ACE58B77509"/>
-          </w:pPr>
-          <w:r>
-            <w:rPr>
-              <w:rFonts w:asciiTheme="majorHAnsi" w:eastAsiaTheme="majorEastAsia" w:hAnsiTheme="majorHAnsi" w:cstheme="majorBidi"/>
-              <w:color w:val="4F81BD" w:themeColor="accent1"/>
-              <w:sz w:val="80"/>
-              <w:szCs w:val="80"/>
-            </w:rPr>
-            <w:t>[Geben Sie den Titel des Dokuments ein]</w:t>
-          </w:r>
-        </w:p>
-      </w:docPartBody>
-    </w:docPart>
   </w:docParts>
 </w:glossaryDocument>
 </file>
@@ -3764,6 +3763,7 @@
   <w:rsids>
     <w:rsidRoot w:val="0089181C"/>
     <w:rsid w:val="001F30E7"/>
+    <w:rsid w:val="00731745"/>
     <w:rsid w:val="0089181C"/>
     <w:rsid w:val="009A5B64"/>
     <w:rsid w:val="00ED5450"/>
@@ -4313,7 +4313,7 @@
 </file>
 
 <file path=customXml/itemProps2.xml><?xml version="1.0" encoding="utf-8"?>
-<ds:datastoreItem xmlns:ds="http://schemas.openxmlformats.org/officeDocument/2006/customXml" ds:itemID="{3F787704-D61E-44DE-9076-0A4CCC1981F1}">
+<ds:datastoreItem xmlns:ds="http://schemas.openxmlformats.org/officeDocument/2006/customXml" ds:itemID="{EC286194-87BE-4091-99D1-A5F999053C37}">
   <ds:schemaRefs>
     <ds:schemaRef ds:uri="http://schemas.openxmlformats.org/officeDocument/2006/bibliography"/>
   </ds:schemaRefs>

</xml_diff>

<commit_message>
more mde concepts agentur fine concepts
</commit_message>
<xml_diff>
--- a/zeitgeist/concepts/agentur/Konzept Agentur.docx
+++ b/zeitgeist/concepts/agentur/Konzept Agentur.docx
@@ -96,9 +96,6 @@
                   </w:rPr>
                   <w:alias w:val="Titel"/>
                   <w:id w:val="13406919"/>
-                  <w:placeholder>
-                    <w:docPart w:val="71B38F7769EF44DAABD44ACE58B77509"/>
-                  </w:placeholder>
                   <w:dataBinding w:prefixMappings="xmlns:ns0='http://schemas.openxmlformats.org/package/2006/metadata/core-properties' xmlns:ns1='http://purl.org/dc/elements/1.1/'" w:xpath="/ns0:coreProperties[1]/ns1:title[1]" w:storeItemID="{6C3C8BC8-F283-45AE-878A-BAB7291924A1}"/>
                   <w:text/>
                 </w:sdtPr>
@@ -317,7 +314,7 @@
           <w:r>
             <w:fldChar w:fldCharType="separate"/>
           </w:r>
-          <w:hyperlink w:anchor="_Toc233163224" w:history="1">
+          <w:hyperlink w:anchor="_Toc233549229" w:history="1">
             <w:r>
               <w:rPr>
                 <w:rStyle w:val="Hyperlink"/>
@@ -344,7 +341,7 @@
                 <w:noProof/>
                 <w:webHidden/>
               </w:rPr>
-              <w:instrText xml:space="preserve"> PAGEREF _Toc233163224 \h </w:instrText>
+              <w:instrText xml:space="preserve"> PAGEREF _Toc233549229 \h </w:instrText>
             </w:r>
             <w:r>
               <w:rPr>
@@ -385,7 +382,7 @@
               <w:noProof/>
             </w:rPr>
           </w:pPr>
-          <w:hyperlink w:anchor="_Toc233163225" w:history="1">
+          <w:hyperlink w:anchor="_Toc233549230" w:history="1">
             <w:r>
               <w:rPr>
                 <w:rStyle w:val="Hyperlink"/>
@@ -412,7 +409,7 @@
                 <w:noProof/>
                 <w:webHidden/>
               </w:rPr>
-              <w:instrText xml:space="preserve"> PAGEREF _Toc233163225 \h </w:instrText>
+              <w:instrText xml:space="preserve"> PAGEREF _Toc233549230 \h </w:instrText>
             </w:r>
             <w:r>
               <w:rPr>
@@ -453,7 +450,7 @@
               <w:noProof/>
             </w:rPr>
           </w:pPr>
-          <w:hyperlink w:anchor="_Toc233163226" w:history="1">
+          <w:hyperlink w:anchor="_Toc233549231" w:history="1">
             <w:r>
               <w:rPr>
                 <w:rStyle w:val="Hyperlink"/>
@@ -480,7 +477,7 @@
                 <w:noProof/>
                 <w:webHidden/>
               </w:rPr>
-              <w:instrText xml:space="preserve"> PAGEREF _Toc233163226 \h </w:instrText>
+              <w:instrText xml:space="preserve"> PAGEREF _Toc233549231 \h </w:instrText>
             </w:r>
             <w:r>
               <w:rPr>
@@ -521,7 +518,7 @@
               <w:noProof/>
             </w:rPr>
           </w:pPr>
-          <w:hyperlink w:anchor="_Toc233163227" w:history="1">
+          <w:hyperlink w:anchor="_Toc233549232" w:history="1">
             <w:r>
               <w:rPr>
                 <w:rStyle w:val="Hyperlink"/>
@@ -548,7 +545,7 @@
                 <w:noProof/>
                 <w:webHidden/>
               </w:rPr>
-              <w:instrText xml:space="preserve"> PAGEREF _Toc233163227 \h </w:instrText>
+              <w:instrText xml:space="preserve"> PAGEREF _Toc233549232 \h </w:instrText>
             </w:r>
             <w:r>
               <w:rPr>
@@ -589,7 +586,7 @@
               <w:noProof/>
             </w:rPr>
           </w:pPr>
-          <w:hyperlink w:anchor="_Toc233163228" w:history="1">
+          <w:hyperlink w:anchor="_Toc233549233" w:history="1">
             <w:r>
               <w:rPr>
                 <w:rStyle w:val="Hyperlink"/>
@@ -616,7 +613,7 @@
                 <w:noProof/>
                 <w:webHidden/>
               </w:rPr>
-              <w:instrText xml:space="preserve"> PAGEREF _Toc233163228 \h </w:instrText>
+              <w:instrText xml:space="preserve"> PAGEREF _Toc233549233 \h </w:instrText>
             </w:r>
             <w:r>
               <w:rPr>
@@ -657,7 +654,7 @@
               <w:noProof/>
             </w:rPr>
           </w:pPr>
-          <w:hyperlink w:anchor="_Toc233163229" w:history="1">
+          <w:hyperlink w:anchor="_Toc233549234" w:history="1">
             <w:r>
               <w:rPr>
                 <w:rStyle w:val="Hyperlink"/>
@@ -684,7 +681,7 @@
                 <w:noProof/>
                 <w:webHidden/>
               </w:rPr>
-              <w:instrText xml:space="preserve"> PAGEREF _Toc233163229 \h </w:instrText>
+              <w:instrText xml:space="preserve"> PAGEREF _Toc233549234 \h </w:instrText>
             </w:r>
             <w:r>
               <w:rPr>
@@ -725,7 +722,7 @@
               <w:noProof/>
             </w:rPr>
           </w:pPr>
-          <w:hyperlink w:anchor="_Toc233163230" w:history="1">
+          <w:hyperlink w:anchor="_Toc233549235" w:history="1">
             <w:r>
               <w:rPr>
                 <w:rStyle w:val="Hyperlink"/>
@@ -752,7 +749,7 @@
                 <w:noProof/>
                 <w:webHidden/>
               </w:rPr>
-              <w:instrText xml:space="preserve"> PAGEREF _Toc233163230 \h </w:instrText>
+              <w:instrText xml:space="preserve"> PAGEREF _Toc233549235 \h </w:instrText>
             </w:r>
             <w:r>
               <w:rPr>
@@ -793,7 +790,7 @@
               <w:noProof/>
             </w:rPr>
           </w:pPr>
-          <w:hyperlink w:anchor="_Toc233163231" w:history="1">
+          <w:hyperlink w:anchor="_Toc233549236" w:history="1">
             <w:r>
               <w:rPr>
                 <w:rStyle w:val="Hyperlink"/>
@@ -820,7 +817,7 @@
                 <w:noProof/>
                 <w:webHidden/>
               </w:rPr>
-              <w:instrText xml:space="preserve"> PAGEREF _Toc233163231 \h </w:instrText>
+              <w:instrText xml:space="preserve"> PAGEREF _Toc233549236 \h </w:instrText>
             </w:r>
             <w:r>
               <w:rPr>
@@ -841,6 +838,142 @@
                 <w:webHidden/>
               </w:rPr>
               <w:t>3</w:t>
+            </w:r>
+            <w:r>
+              <w:rPr>
+                <w:noProof/>
+                <w:webHidden/>
+              </w:rPr>
+              <w:fldChar w:fldCharType="end"/>
+            </w:r>
+          </w:hyperlink>
+        </w:p>
+        <w:p>
+          <w:pPr>
+            <w:pStyle w:val="Verzeichnis2"/>
+            <w:tabs>
+              <w:tab w:val="right" w:leader="dot" w:pos="9062"/>
+            </w:tabs>
+            <w:rPr>
+              <w:noProof/>
+            </w:rPr>
+          </w:pPr>
+          <w:hyperlink w:anchor="_Toc233549237" w:history="1">
+            <w:r>
+              <w:rPr>
+                <w:rStyle w:val="Hyperlink"/>
+                <w:noProof/>
+              </w:rPr>
+              <w:t>Der Pool</w:t>
+            </w:r>
+            <w:r>
+              <w:rPr>
+                <w:noProof/>
+                <w:webHidden/>
+              </w:rPr>
+              <w:tab/>
+            </w:r>
+            <w:r>
+              <w:rPr>
+                <w:noProof/>
+                <w:webHidden/>
+              </w:rPr>
+              <w:fldChar w:fldCharType="begin"/>
+            </w:r>
+            <w:r>
+              <w:rPr>
+                <w:noProof/>
+                <w:webHidden/>
+              </w:rPr>
+              <w:instrText xml:space="preserve"> PAGEREF _Toc233549237 \h </w:instrText>
+            </w:r>
+            <w:r>
+              <w:rPr>
+                <w:noProof/>
+                <w:webHidden/>
+              </w:rPr>
+            </w:r>
+            <w:r>
+              <w:rPr>
+                <w:noProof/>
+                <w:webHidden/>
+              </w:rPr>
+              <w:fldChar w:fldCharType="separate"/>
+            </w:r>
+            <w:r>
+              <w:rPr>
+                <w:noProof/>
+                <w:webHidden/>
+              </w:rPr>
+              <w:t>4</w:t>
+            </w:r>
+            <w:r>
+              <w:rPr>
+                <w:noProof/>
+                <w:webHidden/>
+              </w:rPr>
+              <w:fldChar w:fldCharType="end"/>
+            </w:r>
+          </w:hyperlink>
+        </w:p>
+        <w:p>
+          <w:pPr>
+            <w:pStyle w:val="Verzeichnis2"/>
+            <w:tabs>
+              <w:tab w:val="right" w:leader="dot" w:pos="9062"/>
+            </w:tabs>
+            <w:rPr>
+              <w:noProof/>
+            </w:rPr>
+          </w:pPr>
+          <w:hyperlink w:anchor="_Toc233549238" w:history="1">
+            <w:r>
+              <w:rPr>
+                <w:rStyle w:val="Hyperlink"/>
+                <w:noProof/>
+              </w:rPr>
+              <w:t>Los geht’s</w:t>
+            </w:r>
+            <w:r>
+              <w:rPr>
+                <w:noProof/>
+                <w:webHidden/>
+              </w:rPr>
+              <w:tab/>
+            </w:r>
+            <w:r>
+              <w:rPr>
+                <w:noProof/>
+                <w:webHidden/>
+              </w:rPr>
+              <w:fldChar w:fldCharType="begin"/>
+            </w:r>
+            <w:r>
+              <w:rPr>
+                <w:noProof/>
+                <w:webHidden/>
+              </w:rPr>
+              <w:instrText xml:space="preserve"> PAGEREF _Toc233549238 \h </w:instrText>
+            </w:r>
+            <w:r>
+              <w:rPr>
+                <w:noProof/>
+                <w:webHidden/>
+              </w:rPr>
+            </w:r>
+            <w:r>
+              <w:rPr>
+                <w:noProof/>
+                <w:webHidden/>
+              </w:rPr>
+              <w:fldChar w:fldCharType="separate"/>
+            </w:r>
+            <w:r>
+              <w:rPr>
+                <w:noProof/>
+                <w:webHidden/>
+              </w:rPr>
+              <w:t>4</w:t>
             </w:r>
             <w:r>
               <w:rPr>
@@ -861,7 +994,7 @@
               <w:noProof/>
             </w:rPr>
           </w:pPr>
-          <w:hyperlink w:anchor="_Toc233163232" w:history="1">
+          <w:hyperlink w:anchor="_Toc233549239" w:history="1">
             <w:r>
               <w:rPr>
                 <w:rStyle w:val="Hyperlink"/>
@@ -888,7 +1021,7 @@
                 <w:noProof/>
                 <w:webHidden/>
               </w:rPr>
-              <w:instrText xml:space="preserve"> PAGEREF _Toc233163232 \h </w:instrText>
+              <w:instrText xml:space="preserve"> PAGEREF _Toc233549239 \h </w:instrText>
             </w:r>
             <w:r>
               <w:rPr>
@@ -929,7 +1062,7 @@
               <w:noProof/>
             </w:rPr>
           </w:pPr>
-          <w:hyperlink w:anchor="_Toc233163233" w:history="1">
+          <w:hyperlink w:anchor="_Toc233549240" w:history="1">
             <w:r>
               <w:rPr>
                 <w:rStyle w:val="Hyperlink"/>
@@ -956,7 +1089,7 @@
                 <w:noProof/>
                 <w:webHidden/>
               </w:rPr>
-              <w:instrText xml:space="preserve"> PAGEREF _Toc233163233 \h </w:instrText>
+              <w:instrText xml:space="preserve"> PAGEREF _Toc233549240 \h </w:instrText>
             </w:r>
             <w:r>
               <w:rPr>
@@ -997,7 +1130,7 @@
               <w:noProof/>
             </w:rPr>
           </w:pPr>
-          <w:hyperlink w:anchor="_Toc233163234" w:history="1">
+          <w:hyperlink w:anchor="_Toc233549241" w:history="1">
             <w:r>
               <w:rPr>
                 <w:rStyle w:val="Hyperlink"/>
@@ -1024,7 +1157,7 @@
                 <w:noProof/>
                 <w:webHidden/>
               </w:rPr>
-              <w:instrText xml:space="preserve"> PAGEREF _Toc233163234 \h </w:instrText>
+              <w:instrText xml:space="preserve"> PAGEREF _Toc233549241 \h </w:instrText>
             </w:r>
             <w:r>
               <w:rPr>
@@ -1065,13 +1198,13 @@
               <w:noProof/>
             </w:rPr>
           </w:pPr>
-          <w:hyperlink w:anchor="_Toc233163235" w:history="1">
+          <w:hyperlink w:anchor="_Toc233549242" w:history="1">
             <w:r>
               <w:rPr>
                 <w:rStyle w:val="Hyperlink"/>
                 <w:noProof/>
               </w:rPr>
-              <w:t>Pitch!</w:t>
+              <w:t>Firmenfelder</w:t>
             </w:r>
             <w:r>
               <w:rPr>
@@ -1092,7 +1225,7 @@
                 <w:noProof/>
                 <w:webHidden/>
               </w:rPr>
-              <w:instrText xml:space="preserve"> PAGEREF _Toc233163235 \h </w:instrText>
+              <w:instrText xml:space="preserve"> PAGEREF _Toc233549242 \h </w:instrText>
             </w:r>
             <w:r>
               <w:rPr>
@@ -1113,6 +1246,414 @@
                 <w:webHidden/>
               </w:rPr>
               <w:t>4</w:t>
+            </w:r>
+            <w:r>
+              <w:rPr>
+                <w:noProof/>
+                <w:webHidden/>
+              </w:rPr>
+              <w:fldChar w:fldCharType="end"/>
+            </w:r>
+          </w:hyperlink>
+        </w:p>
+        <w:p>
+          <w:pPr>
+            <w:pStyle w:val="Verzeichnis3"/>
+            <w:tabs>
+              <w:tab w:val="right" w:leader="dot" w:pos="9062"/>
+            </w:tabs>
+            <w:rPr>
+              <w:noProof/>
+            </w:rPr>
+          </w:pPr>
+          <w:hyperlink w:anchor="_Toc233549243" w:history="1">
+            <w:r>
+              <w:rPr>
+                <w:rStyle w:val="Hyperlink"/>
+                <w:noProof/>
+              </w:rPr>
+              <w:t>Pitch!-Felder</w:t>
+            </w:r>
+            <w:r>
+              <w:rPr>
+                <w:noProof/>
+                <w:webHidden/>
+              </w:rPr>
+              <w:tab/>
+            </w:r>
+            <w:r>
+              <w:rPr>
+                <w:noProof/>
+                <w:webHidden/>
+              </w:rPr>
+              <w:fldChar w:fldCharType="begin"/>
+            </w:r>
+            <w:r>
+              <w:rPr>
+                <w:noProof/>
+                <w:webHidden/>
+              </w:rPr>
+              <w:instrText xml:space="preserve"> PAGEREF _Toc233549243 \h </w:instrText>
+            </w:r>
+            <w:r>
+              <w:rPr>
+                <w:noProof/>
+                <w:webHidden/>
+              </w:rPr>
+            </w:r>
+            <w:r>
+              <w:rPr>
+                <w:noProof/>
+                <w:webHidden/>
+              </w:rPr>
+              <w:fldChar w:fldCharType="separate"/>
+            </w:r>
+            <w:r>
+              <w:rPr>
+                <w:noProof/>
+                <w:webHidden/>
+              </w:rPr>
+              <w:t>4</w:t>
+            </w:r>
+            <w:r>
+              <w:rPr>
+                <w:noProof/>
+                <w:webHidden/>
+              </w:rPr>
+              <w:fldChar w:fldCharType="end"/>
+            </w:r>
+          </w:hyperlink>
+        </w:p>
+        <w:p>
+          <w:pPr>
+            <w:pStyle w:val="Verzeichnis3"/>
+            <w:tabs>
+              <w:tab w:val="right" w:leader="dot" w:pos="9062"/>
+            </w:tabs>
+            <w:rPr>
+              <w:noProof/>
+            </w:rPr>
+          </w:pPr>
+          <w:hyperlink w:anchor="_Toc233549244" w:history="1">
+            <w:r>
+              <w:rPr>
+                <w:rStyle w:val="Hyperlink"/>
+                <w:noProof/>
+              </w:rPr>
+              <w:t>Jobmarkt</w:t>
+            </w:r>
+            <w:r>
+              <w:rPr>
+                <w:noProof/>
+                <w:webHidden/>
+              </w:rPr>
+              <w:tab/>
+            </w:r>
+            <w:r>
+              <w:rPr>
+                <w:noProof/>
+                <w:webHidden/>
+              </w:rPr>
+              <w:fldChar w:fldCharType="begin"/>
+            </w:r>
+            <w:r>
+              <w:rPr>
+                <w:noProof/>
+                <w:webHidden/>
+              </w:rPr>
+              <w:instrText xml:space="preserve"> PAGEREF _Toc233549244 \h </w:instrText>
+            </w:r>
+            <w:r>
+              <w:rPr>
+                <w:noProof/>
+                <w:webHidden/>
+              </w:rPr>
+            </w:r>
+            <w:r>
+              <w:rPr>
+                <w:noProof/>
+                <w:webHidden/>
+              </w:rPr>
+              <w:fldChar w:fldCharType="separate"/>
+            </w:r>
+            <w:r>
+              <w:rPr>
+                <w:noProof/>
+                <w:webHidden/>
+              </w:rPr>
+              <w:t>5</w:t>
+            </w:r>
+            <w:r>
+              <w:rPr>
+                <w:noProof/>
+                <w:webHidden/>
+              </w:rPr>
+              <w:fldChar w:fldCharType="end"/>
+            </w:r>
+          </w:hyperlink>
+        </w:p>
+        <w:p>
+          <w:pPr>
+            <w:pStyle w:val="Verzeichnis3"/>
+            <w:tabs>
+              <w:tab w:val="right" w:leader="dot" w:pos="9062"/>
+            </w:tabs>
+            <w:rPr>
+              <w:noProof/>
+            </w:rPr>
+          </w:pPr>
+          <w:hyperlink w:anchor="_Toc233549245" w:history="1">
+            <w:r>
+              <w:rPr>
+                <w:rStyle w:val="Hyperlink"/>
+                <w:noProof/>
+              </w:rPr>
+              <w:t>Networking-Feld</w:t>
+            </w:r>
+            <w:r>
+              <w:rPr>
+                <w:noProof/>
+                <w:webHidden/>
+              </w:rPr>
+              <w:tab/>
+            </w:r>
+            <w:r>
+              <w:rPr>
+                <w:noProof/>
+                <w:webHidden/>
+              </w:rPr>
+              <w:fldChar w:fldCharType="begin"/>
+            </w:r>
+            <w:r>
+              <w:rPr>
+                <w:noProof/>
+                <w:webHidden/>
+              </w:rPr>
+              <w:instrText xml:space="preserve"> PAGEREF _Toc233549245 \h </w:instrText>
+            </w:r>
+            <w:r>
+              <w:rPr>
+                <w:noProof/>
+                <w:webHidden/>
+              </w:rPr>
+            </w:r>
+            <w:r>
+              <w:rPr>
+                <w:noProof/>
+                <w:webHidden/>
+              </w:rPr>
+              <w:fldChar w:fldCharType="separate"/>
+            </w:r>
+            <w:r>
+              <w:rPr>
+                <w:noProof/>
+                <w:webHidden/>
+              </w:rPr>
+              <w:t>5</w:t>
+            </w:r>
+            <w:r>
+              <w:rPr>
+                <w:noProof/>
+                <w:webHidden/>
+              </w:rPr>
+              <w:fldChar w:fldCharType="end"/>
+            </w:r>
+          </w:hyperlink>
+        </w:p>
+        <w:p>
+          <w:pPr>
+            <w:pStyle w:val="Verzeichnis3"/>
+            <w:tabs>
+              <w:tab w:val="right" w:leader="dot" w:pos="9062"/>
+            </w:tabs>
+            <w:rPr>
+              <w:noProof/>
+            </w:rPr>
+          </w:pPr>
+          <w:hyperlink w:anchor="_Toc233549246" w:history="1">
+            <w:r>
+              <w:rPr>
+                <w:rStyle w:val="Hyperlink"/>
+                <w:noProof/>
+              </w:rPr>
+              <w:t>Startfeld</w:t>
+            </w:r>
+            <w:r>
+              <w:rPr>
+                <w:noProof/>
+                <w:webHidden/>
+              </w:rPr>
+              <w:tab/>
+            </w:r>
+            <w:r>
+              <w:rPr>
+                <w:noProof/>
+                <w:webHidden/>
+              </w:rPr>
+              <w:fldChar w:fldCharType="begin"/>
+            </w:r>
+            <w:r>
+              <w:rPr>
+                <w:noProof/>
+                <w:webHidden/>
+              </w:rPr>
+              <w:instrText xml:space="preserve"> PAGEREF _Toc233549246 \h </w:instrText>
+            </w:r>
+            <w:r>
+              <w:rPr>
+                <w:noProof/>
+                <w:webHidden/>
+              </w:rPr>
+            </w:r>
+            <w:r>
+              <w:rPr>
+                <w:noProof/>
+                <w:webHidden/>
+              </w:rPr>
+              <w:fldChar w:fldCharType="separate"/>
+            </w:r>
+            <w:r>
+              <w:rPr>
+                <w:noProof/>
+                <w:webHidden/>
+              </w:rPr>
+              <w:t>5</w:t>
+            </w:r>
+            <w:r>
+              <w:rPr>
+                <w:noProof/>
+                <w:webHidden/>
+              </w:rPr>
+              <w:fldChar w:fldCharType="end"/>
+            </w:r>
+          </w:hyperlink>
+        </w:p>
+        <w:p>
+          <w:pPr>
+            <w:pStyle w:val="Verzeichnis3"/>
+            <w:tabs>
+              <w:tab w:val="right" w:leader="dot" w:pos="9062"/>
+            </w:tabs>
+            <w:rPr>
+              <w:noProof/>
+            </w:rPr>
+          </w:pPr>
+          <w:hyperlink w:anchor="_Toc233549247" w:history="1">
+            <w:r>
+              <w:rPr>
+                <w:rStyle w:val="Hyperlink"/>
+                <w:noProof/>
+              </w:rPr>
+              <w:t>Ereignisfelder</w:t>
+            </w:r>
+            <w:r>
+              <w:rPr>
+                <w:noProof/>
+                <w:webHidden/>
+              </w:rPr>
+              <w:tab/>
+            </w:r>
+            <w:r>
+              <w:rPr>
+                <w:noProof/>
+                <w:webHidden/>
+              </w:rPr>
+              <w:fldChar w:fldCharType="begin"/>
+            </w:r>
+            <w:r>
+              <w:rPr>
+                <w:noProof/>
+                <w:webHidden/>
+              </w:rPr>
+              <w:instrText xml:space="preserve"> PAGEREF _Toc233549247 \h </w:instrText>
+            </w:r>
+            <w:r>
+              <w:rPr>
+                <w:noProof/>
+                <w:webHidden/>
+              </w:rPr>
+            </w:r>
+            <w:r>
+              <w:rPr>
+                <w:noProof/>
+                <w:webHidden/>
+              </w:rPr>
+              <w:fldChar w:fldCharType="separate"/>
+            </w:r>
+            <w:r>
+              <w:rPr>
+                <w:noProof/>
+                <w:webHidden/>
+              </w:rPr>
+              <w:t>5</w:t>
+            </w:r>
+            <w:r>
+              <w:rPr>
+                <w:noProof/>
+                <w:webHidden/>
+              </w:rPr>
+              <w:fldChar w:fldCharType="end"/>
+            </w:r>
+          </w:hyperlink>
+        </w:p>
+        <w:p>
+          <w:pPr>
+            <w:pStyle w:val="Verzeichnis3"/>
+            <w:tabs>
+              <w:tab w:val="right" w:leader="dot" w:pos="9062"/>
+            </w:tabs>
+            <w:rPr>
+              <w:noProof/>
+            </w:rPr>
+          </w:pPr>
+          <w:hyperlink w:anchor="_Toc233549248" w:history="1">
+            <w:r>
+              <w:rPr>
+                <w:rStyle w:val="Hyperlink"/>
+                <w:noProof/>
+              </w:rPr>
+              <w:t>Award-Felder</w:t>
+            </w:r>
+            <w:r>
+              <w:rPr>
+                <w:noProof/>
+                <w:webHidden/>
+              </w:rPr>
+              <w:tab/>
+            </w:r>
+            <w:r>
+              <w:rPr>
+                <w:noProof/>
+                <w:webHidden/>
+              </w:rPr>
+              <w:fldChar w:fldCharType="begin"/>
+            </w:r>
+            <w:r>
+              <w:rPr>
+                <w:noProof/>
+                <w:webHidden/>
+              </w:rPr>
+              <w:instrText xml:space="preserve"> PAGEREF _Toc233549248 \h </w:instrText>
+            </w:r>
+            <w:r>
+              <w:rPr>
+                <w:noProof/>
+                <w:webHidden/>
+              </w:rPr>
+            </w:r>
+            <w:r>
+              <w:rPr>
+                <w:noProof/>
+                <w:webHidden/>
+              </w:rPr>
+              <w:fldChar w:fldCharType="separate"/>
+            </w:r>
+            <w:r>
+              <w:rPr>
+                <w:noProof/>
+                <w:webHidden/>
+              </w:rPr>
+              <w:t>5</w:t>
             </w:r>
             <w:r>
               <w:rPr>
@@ -1150,7 +1691,7 @@
       <w:pPr>
         <w:pStyle w:val="berschrift1"/>
       </w:pPr>
-      <w:bookmarkStart w:id="0" w:name="_Toc233163224"/>
+      <w:bookmarkStart w:id="0" w:name="_Toc233549229"/>
       <w:r>
         <w:lastRenderedPageBreak/>
         <w:t>Vorstellung</w:t>
@@ -1161,7 +1702,7 @@
       <w:pPr>
         <w:pStyle w:val="berschrift2"/>
       </w:pPr>
-      <w:bookmarkStart w:id="1" w:name="_Toc233163225"/>
+      <w:bookmarkStart w:id="1" w:name="_Toc233549230"/>
       <w:r>
         <w:t>K</w:t>
       </w:r>
@@ -1197,7 +1738,7 @@
       <w:pPr>
         <w:pStyle w:val="berschrift1"/>
       </w:pPr>
-      <w:bookmarkStart w:id="2" w:name="_Toc233163226"/>
+      <w:bookmarkStart w:id="2" w:name="_Toc233549231"/>
       <w:r>
         <w:t>Definitionen</w:t>
       </w:r>
@@ -1235,7 +1776,7 @@
       <w:pPr>
         <w:pStyle w:val="berschrift2"/>
       </w:pPr>
-      <w:bookmarkStart w:id="3" w:name="_Toc233163227"/>
+      <w:bookmarkStart w:id="3" w:name="_Toc233549232"/>
       <w:r>
         <w:t>Dienstleistungen</w:t>
       </w:r>
@@ -1322,7 +1863,7 @@
       <w:pPr>
         <w:pStyle w:val="berschrift2"/>
       </w:pPr>
-      <w:bookmarkStart w:id="4" w:name="_Toc233163228"/>
+      <w:bookmarkStart w:id="4" w:name="_Toc233549233"/>
       <w:r>
         <w:t>Mitarbeiter</w:t>
       </w:r>
@@ -1392,7 +1933,7 @@
       <w:pPr>
         <w:pStyle w:val="berschrift1"/>
       </w:pPr>
-      <w:bookmarkStart w:id="5" w:name="_Toc233163229"/>
+      <w:bookmarkStart w:id="5" w:name="_Toc233549234"/>
       <w:r>
         <w:t>Vorbereitung</w:t>
       </w:r>
@@ -1402,7 +1943,7 @@
       <w:pPr>
         <w:pStyle w:val="berschrift2"/>
       </w:pPr>
-      <w:bookmarkStart w:id="6" w:name="_Toc233163230"/>
+      <w:bookmarkStart w:id="6" w:name="_Toc233549235"/>
       <w:r>
         <w:t>Spielkarten</w:t>
       </w:r>
@@ -1470,7 +2011,7 @@
           <w:tab w:val="left" w:pos="3015"/>
         </w:tabs>
       </w:pPr>
-      <w:bookmarkStart w:id="7" w:name="_Toc233163231"/>
+      <w:bookmarkStart w:id="7" w:name="_Toc233549236"/>
       <w:r>
         <w:t>Startressourcen</w:t>
       </w:r>
@@ -1548,7 +2089,10 @@
       </w:pPr>
       <w:r>
         <w:lastRenderedPageBreak/>
-        <w:t>4 Mitarbeiterkarten in seiner Firmenfarbe</w:t>
+        <w:t>2</w:t>
+      </w:r>
+      <w:r>
+        <w:t xml:space="preserve"> Gründerkarten</w:t>
       </w:r>
     </w:p>
     <w:p>
@@ -1556,54 +2100,63 @@
         <w:pStyle w:val="berschrift2"/>
       </w:pPr>
       <w:r>
+        <w:t>Gründerkarten</w:t>
+      </w:r>
+    </w:p>
+    <w:p>
+      <w:r>
+        <w:t>Es gibt insgesamt 8 Gründerkarten. Diese enthalten je 2 Mitarbeiter der 4 Typen, alle mit Fähigkeit 2. Die Gründer kosten jeweils 2000€ Gehalt.</w:t>
+      </w:r>
+    </w:p>
+    <w:p>
+      <w:pPr>
+        <w:pStyle w:val="berschrift2"/>
+      </w:pPr>
+      <w:bookmarkStart w:id="8" w:name="_Toc233549237"/>
+      <w:r>
         <w:t>Der Pool</w:t>
       </w:r>
-    </w:p>
-    <w:p>
-      <w:r>
-        <w:t xml:space="preserve">Der Pool ist ein </w:t>
-      </w:r>
-      <w:proofErr w:type="spellStart"/>
-      <w:r>
-        <w:t>Geldpool</w:t>
-      </w:r>
-      <w:proofErr w:type="spellEnd"/>
-      <w:r>
-        <w:t>, in den alle Agenturen einzahlen.</w:t>
+      <w:bookmarkEnd w:id="8"/>
+    </w:p>
+    <w:p>
+      <w:r>
+        <w:t>Der Pool ist ein Geldpool, in den alle Agenturen einzahlen.</w:t>
       </w:r>
     </w:p>
     <w:p>
       <w:pPr>
         <w:pStyle w:val="berschrift2"/>
       </w:pPr>
+      <w:bookmarkStart w:id="9" w:name="_Toc233549238"/>
       <w:r>
         <w:t>Los geht’s</w:t>
       </w:r>
+      <w:bookmarkEnd w:id="9"/>
     </w:p>
     <w:p>
       <w:r>
         <w:t>Alle Spieler stellen ihre Spielsteine auf dem Startfeld auf und würfeln reihum. Derjenige mit der höchsten Augenzahl beginnt.</w:t>
       </w:r>
-      <w:bookmarkStart w:id="8" w:name="_Toc233163232"/>
     </w:p>
     <w:p>
       <w:pPr>
         <w:pStyle w:val="berschrift1"/>
       </w:pPr>
+      <w:bookmarkStart w:id="10" w:name="_Toc233549239"/>
       <w:r>
         <w:t>Spielen</w:t>
       </w:r>
-      <w:bookmarkEnd w:id="8"/>
+      <w:bookmarkEnd w:id="10"/>
     </w:p>
     <w:p>
       <w:pPr>
         <w:pStyle w:val="berschrift2"/>
       </w:pPr>
-      <w:bookmarkStart w:id="9" w:name="_Toc233163233"/>
+      <w:bookmarkStart w:id="11" w:name="_Toc233549240"/>
       <w:r>
         <w:t>Spielzug</w:t>
       </w:r>
-      <w:bookmarkEnd w:id="9"/>
+      <w:bookmarkEnd w:id="11"/>
     </w:p>
     <w:p>
       <w:r>
@@ -1624,20 +2177,21 @@
       <w:pPr>
         <w:pStyle w:val="berschrift2"/>
       </w:pPr>
-      <w:bookmarkStart w:id="10" w:name="_Toc233163234"/>
+      <w:bookmarkStart w:id="12" w:name="_Toc233549241"/>
       <w:r>
         <w:t>Spielfelder</w:t>
       </w:r>
-      <w:bookmarkEnd w:id="10"/>
+      <w:bookmarkEnd w:id="12"/>
     </w:p>
     <w:p>
       <w:pPr>
         <w:pStyle w:val="berschrift3"/>
       </w:pPr>
-      <w:bookmarkStart w:id="11" w:name="_Toc233163235"/>
+      <w:bookmarkStart w:id="13" w:name="_Toc233549242"/>
       <w:r>
         <w:t>Firmenfelder</w:t>
       </w:r>
+      <w:bookmarkEnd w:id="13"/>
     </w:p>
     <w:p>
       <w:r>
@@ -1664,36 +2218,24 @@
       <w:pPr>
         <w:pStyle w:val="berschrift3"/>
       </w:pPr>
-      <w:proofErr w:type="spellStart"/>
-      <w:r>
-        <w:t>Pitch</w:t>
-      </w:r>
-      <w:proofErr w:type="spellEnd"/>
-      <w:r>
-        <w:t>!</w:t>
-      </w:r>
-      <w:bookmarkEnd w:id="11"/>
+      <w:bookmarkStart w:id="14" w:name="_Toc233549243"/>
+      <w:r>
+        <w:t>Pitch!</w:t>
+      </w:r>
       <w:r>
         <w:t>-Felder</w:t>
       </w:r>
+      <w:bookmarkEnd w:id="14"/>
     </w:p>
     <w:p>
       <w:r>
         <w:t>Landet ein Spieler auf einem „</w:t>
       </w:r>
-      <w:proofErr w:type="spellStart"/>
       <w:r>
         <w:rPr>
           <w:i/>
         </w:rPr>
-        <w:t>Pitch</w:t>
-      </w:r>
-      <w:proofErr w:type="spellEnd"/>
-      <w:r>
-        <w:rPr>
-          <w:i/>
-        </w:rPr>
-        <w:t>!</w:t>
+        <w:t>Pitch!</w:t>
       </w:r>
       <w:r>
         <w:rPr>
@@ -1702,15 +2244,7 @@
         <w:t>“</w:t>
       </w:r>
       <w:r>
-        <w:t xml:space="preserve">-Feld landet, zieht er von dem Stapel mit den Projektkarten die oberste und deckt sie für alle sichtbar auf. An einem </w:t>
-      </w:r>
-      <w:proofErr w:type="spellStart"/>
-      <w:r>
-        <w:t>Pitch</w:t>
-      </w:r>
-      <w:proofErr w:type="spellEnd"/>
-      <w:r>
-        <w:t xml:space="preserve"> können sich alle Mitspieler (sofern auf der Karte nicht anders angegeben) beteiligen.</w:t>
+        <w:t>-Feld landet, zieht er von dem Stapel mit den Projektkarten die oberste und deckt sie für alle sichtbar auf. An einem Pitch können sich alle Mitspieler (sofern auf der Karte nicht anders angegeben) beteiligen.</w:t>
       </w:r>
     </w:p>
     <w:p>
@@ -1754,15 +2288,7 @@
         <w:t xml:space="preserve"> Mitarbeitern </w:t>
       </w:r>
       <w:r>
-        <w:t xml:space="preserve">bei dem </w:t>
-      </w:r>
-      <w:proofErr w:type="spellStart"/>
-      <w:r>
-        <w:t>Pitch</w:t>
-      </w:r>
-      <w:proofErr w:type="spellEnd"/>
-      <w:r>
-        <w:t xml:space="preserve"> mitbieten.</w:t>
+        <w:t>bei dem Pitch mitbieten.</w:t>
       </w:r>
       <w:r>
         <w:t xml:space="preserve"> Dazu legen sie die eingesetzten Mitarbeiter offen vor sich. Die Fähigkeitspunkte </w:t>
@@ -1783,28 +2309,13 @@
         <w:t>,</w:t>
       </w:r>
       <w:r>
-        <w:t xml:space="preserve"> gewinnt den </w:t>
-      </w:r>
-      <w:proofErr w:type="spellStart"/>
-      <w:r>
-        <w:t>Pitch</w:t>
-      </w:r>
-      <w:proofErr w:type="spellEnd"/>
-      <w:r>
-        <w:t>.</w:t>
-      </w:r>
-    </w:p>
-    <w:p>
-      <w:r>
-        <w:t xml:space="preserve">Nachdem der </w:t>
-      </w:r>
-      <w:proofErr w:type="spellStart"/>
-      <w:r>
-        <w:t>Pitch</w:t>
-      </w:r>
-      <w:proofErr w:type="spellEnd"/>
-      <w:r>
-        <w:t xml:space="preserve"> gewonnen wurde, werden die eingesetzten Mitarbeiter dem gewonnenen Projekt zugeordnet und können nicht mehr eingesetzt werden, bis das Projekt beendet wurde.</w:t>
+        <w:t xml:space="preserve"> gewinnt den Pitch.</w:t>
+      </w:r>
+    </w:p>
+    <w:p>
+      <w:r>
+        <w:lastRenderedPageBreak/>
+        <w:t>Nachdem der Pitch gewonnen wurde, werden die eingesetzten Mitarbeiter dem gewonnenen Projekt zugeordnet und können nicht mehr eingesetzt werden, bis das Projekt beendet wurde.</w:t>
       </w:r>
     </w:p>
     <w:p>
@@ -1828,24 +2339,15 @@
       <w:pPr>
         <w:pStyle w:val="berschrift3"/>
       </w:pPr>
-      <w:proofErr w:type="spellStart"/>
-      <w:r>
-        <w:lastRenderedPageBreak/>
+      <w:bookmarkStart w:id="15" w:name="_Toc233549244"/>
+      <w:r>
         <w:t>Jobmarkt</w:t>
       </w:r>
-      <w:proofErr w:type="spellEnd"/>
-    </w:p>
-    <w:p>
-      <w:r>
-        <w:t xml:space="preserve">Landet ein Spieler auf einem </w:t>
-      </w:r>
-      <w:proofErr w:type="spellStart"/>
-      <w:r>
-        <w:t>Jobmarkt</w:t>
-      </w:r>
-      <w:proofErr w:type="spellEnd"/>
-      <w:r>
-        <w:t>-Feld, darf er eine Karte von dem Mitarbeiter-Stapel ziehen. Der gezogene Mitarbeiter kann gegen</w:t>
+      <w:bookmarkEnd w:id="15"/>
+    </w:p>
+    <w:p>
+      <w:r>
+        <w:t>Landet ein Spieler auf einem Jobmarkt-Feld, darf er eine Karte von dem Mitarbeiter-Stapel ziehen. Der gezogene Mitarbeiter kann gegen</w:t>
       </w:r>
       <w:r>
         <w:t xml:space="preserve"> die auf der Karte angegebene Ablösesumme eingestellt werden. Das erste Gehalt des Mitarbeiters wird mit überschreiten des Start-Felds fällig.</w:t>
@@ -1855,9 +2357,11 @@
       <w:pPr>
         <w:pStyle w:val="berschrift3"/>
       </w:pPr>
+      <w:bookmarkStart w:id="16" w:name="_Toc233549245"/>
       <w:r>
         <w:t>Networking-Feld</w:t>
       </w:r>
+      <w:bookmarkEnd w:id="16"/>
     </w:p>
     <w:p>
       <w:r>
@@ -1877,9 +2381,11 @@
       <w:pPr>
         <w:pStyle w:val="berschrift3"/>
       </w:pPr>
+      <w:bookmarkStart w:id="17" w:name="_Toc233549246"/>
       <w:r>
         <w:t>Startfeld</w:t>
       </w:r>
+      <w:bookmarkEnd w:id="17"/>
     </w:p>
     <w:p>
       <w:r>
@@ -1900,9 +2406,11 @@
       <w:pPr>
         <w:pStyle w:val="berschrift3"/>
       </w:pPr>
+      <w:bookmarkStart w:id="18" w:name="_Toc233549247"/>
       <w:r>
         <w:t>Ereignisfelder</w:t>
       </w:r>
+      <w:bookmarkEnd w:id="18"/>
     </w:p>
     <w:p>
       <w:r>
@@ -1919,21 +2427,15 @@
       <w:pPr>
         <w:pStyle w:val="berschrift3"/>
       </w:pPr>
+      <w:bookmarkStart w:id="19" w:name="_Toc233549248"/>
       <w:r>
         <w:t>Award-Felder</w:t>
       </w:r>
-    </w:p>
-    <w:p>
-      <w:r>
-        <w:t xml:space="preserve">Wenn ein Spieler auf ein Award-Feld kommt, können alle Spieler abgeschlossene </w:t>
-      </w:r>
-      <w:proofErr w:type="spellStart"/>
-      <w:r>
-        <w:t>Pitch</w:t>
-      </w:r>
-      <w:proofErr w:type="spellEnd"/>
-      <w:r>
-        <w:t>-Projekte als Award-Projekte einreichen.</w:t>
+      <w:bookmarkEnd w:id="19"/>
+    </w:p>
+    <w:p>
+      <w:r>
+        <w:t>Wenn ein Spieler auf ein Award-Feld kommt, können alle Spieler abgeschlossene Pitch-Projekte als Award-Projekte einreichen.</w:t>
       </w:r>
     </w:p>
     <w:p>
@@ -1946,34 +2448,12 @@
         <w:rPr>
           <w:highlight w:val="cyan"/>
         </w:rPr>
-        <w:t xml:space="preserve">(Zahlen auf der </w:t>
-      </w:r>
-      <w:proofErr w:type="spellStart"/>
-      <w:r>
-        <w:rPr>
-          <w:highlight w:val="cyan"/>
-        </w:rPr>
-        <w:t>Pitch</w:t>
-      </w:r>
-      <w:proofErr w:type="spellEnd"/>
-      <w:r>
-        <w:rPr>
-          <w:highlight w:val="cyan"/>
-        </w:rPr>
-        <w:t>-Karte?)</w:t>
-      </w:r>
-    </w:p>
-    <w:p>
-      <w:r>
-        <w:t xml:space="preserve">Mit jedem gewonnenen </w:t>
-      </w:r>
-      <w:proofErr w:type="spellStart"/>
-      <w:r>
-        <w:t>Pitch</w:t>
-      </w:r>
-      <w:proofErr w:type="spellEnd"/>
-      <w:r>
-        <w:t xml:space="preserve"> geht das Geld in dem Pool an den Gewinner.</w:t>
+        <w:t>(Zahlen auf der Pitch-Karte?)</w:t>
+      </w:r>
+    </w:p>
+    <w:p>
+      <w:r>
+        <w:t>Mit jedem gewonnenen Pitch geht das Geld in dem Pool an den Gewinner.</w:t>
       </w:r>
     </w:p>
     <w:p/>
@@ -3662,37 +4142,7 @@
 
 <file path=word/glossary/document.xml><?xml version="1.0" encoding="utf-8"?>
 <w:glossaryDocument xmlns:ve="http://schemas.openxmlformats.org/markup-compatibility/2006" xmlns:o="urn:schemas-microsoft-com:office:office" xmlns:r="http://schemas.openxmlformats.org/officeDocument/2006/relationships" xmlns:m="http://schemas.openxmlformats.org/officeDocument/2006/math" xmlns:v="urn:schemas-microsoft-com:vml" xmlns:wp="http://schemas.openxmlformats.org/drawingml/2006/wordprocessingDrawing" xmlns:w10="urn:schemas-microsoft-com:office:word" xmlns:w="http://schemas.openxmlformats.org/wordprocessingml/2006/main" xmlns:wne="http://schemas.microsoft.com/office/word/2006/wordml">
-  <w:docParts>
-    <w:docPart>
-      <w:docPartPr>
-        <w:name w:val="73B54B4E7E964DC3B1D4F95036795686"/>
-        <w:category>
-          <w:name w:val="Allgemein"/>
-          <w:gallery w:val="placeholder"/>
-        </w:category>
-        <w:types>
-          <w:type w:val="bbPlcHdr"/>
-        </w:types>
-        <w:behaviors>
-          <w:behavior w:val="content"/>
-        </w:behaviors>
-        <w:guid w:val="{44CF6B1F-E120-43CC-9F46-579F911E0786}"/>
-      </w:docPartPr>
-      <w:docPartBody>
-        <w:p>
-          <w:pPr>
-            <w:pStyle w:val="73B54B4E7E964DC3B1D4F95036795686"/>
-          </w:pPr>
-          <w:r>
-            <w:rPr>
-              <w:rFonts w:asciiTheme="majorHAnsi" w:eastAsiaTheme="majorEastAsia" w:hAnsiTheme="majorHAnsi" w:cstheme="majorBidi"/>
-            </w:rPr>
-            <w:t>[Geben Sie den Firmennamen ein]</w:t>
-          </w:r>
-        </w:p>
-      </w:docPartBody>
-    </w:docPart>
-  </w:docParts>
+  <w:docParts/>
 </w:glossaryDocument>
 </file>
 
@@ -3766,6 +4216,7 @@
     <w:rsid w:val="00731745"/>
     <w:rsid w:val="0089181C"/>
     <w:rsid w:val="009A5B64"/>
+    <w:rsid w:val="00A84F29"/>
     <w:rsid w:val="00ED5450"/>
   </w:rsids>
   <m:mathPr>
@@ -4313,7 +4764,7 @@
 </file>
 
 <file path=customXml/itemProps2.xml><?xml version="1.0" encoding="utf-8"?>
-<ds:datastoreItem xmlns:ds="http://schemas.openxmlformats.org/officeDocument/2006/customXml" ds:itemID="{EC286194-87BE-4091-99D1-A5F999053C37}">
+<ds:datastoreItem xmlns:ds="http://schemas.openxmlformats.org/officeDocument/2006/customXml" ds:itemID="{9217384A-C8BB-4066-B3F2-FA6EAED9601E}">
   <ds:schemaRefs>
     <ds:schemaRef ds:uri="http://schemas.openxmlformats.org/officeDocument/2006/bibliography"/>
   </ds:schemaRefs>

</xml_diff>

<commit_message>
feedkun & agentur updates
</commit_message>
<xml_diff>
--- a/zeitgeist/concepts/agentur/Konzept Agentur.docx
+++ b/zeitgeist/concepts/agentur/Konzept Agentur.docx
@@ -41,9 +41,6 @@
                 </w:rPr>
                 <w:alias w:val="Firma"/>
                 <w:id w:val="13406915"/>
-                <w:placeholder>
-                  <w:docPart w:val="73B54B4E7E964DC3B1D4F95036795686"/>
-                </w:placeholder>
                 <w:dataBinding w:prefixMappings="xmlns:ns0='http://schemas.openxmlformats.org/officeDocument/2006/extended-properties'" w:xpath="/ns0:Properties[1]/ns0:Company[1]" w:storeItemID="{6668398D-A668-4E3E-A5EB-62B293D839F1}"/>
                 <w:text/>
               </w:sdtPr>
@@ -1716,16 +1713,37 @@
         <w:rPr>
           <w:i/>
         </w:rPr>
+        <w:t>„</w:t>
+      </w:r>
+      <w:r>
+        <w:rPr>
+          <w:i/>
+        </w:rPr>
         <w:t>Agentur!</w:t>
       </w:r>
       <w:r>
-        <w:t xml:space="preserve"> Ist ein Brettspiel, welches die Welt der Onlineagenturen </w:t>
+        <w:rPr>
+          <w:i/>
+        </w:rPr>
+        <w:t>“</w:t>
+      </w:r>
+      <w:r>
+        <w:t xml:space="preserve"> i</w:t>
+      </w:r>
+      <w:r>
+        <w:t xml:space="preserve">st ein Brettspiel, welches die Welt der Onlineagenturen </w:t>
       </w:r>
       <w:r>
         <w:t>abbildet</w:t>
       </w:r>
       <w:r>
-        <w:t xml:space="preserve">. Die Spieler spielen als Chef einer Onlineagentur und versuchen Kunden und Aufträge zu gewinnen, um sich an die Spitze der Agenturlandschaft zu </w:t>
+        <w:t xml:space="preserve">. Die Spieler </w:t>
+      </w:r>
+      <w:r>
+        <w:t>agieren</w:t>
+      </w:r>
+      <w:r>
+        <w:t xml:space="preserve"> als Chef einer Onlineagentur und versuchen Kunden und Aufträge zu gewinnen, um sich an die Spitze der Agenturlandschaft zu </w:t>
       </w:r>
       <w:r>
         <w:t>setzen</w:t>
@@ -4140,323 +4158,6 @@
 </w:styles>
 </file>
 
-<file path=word/glossary/document.xml><?xml version="1.0" encoding="utf-8"?>
-<w:glossaryDocument xmlns:ve="http://schemas.openxmlformats.org/markup-compatibility/2006" xmlns:o="urn:schemas-microsoft-com:office:office" xmlns:r="http://schemas.openxmlformats.org/officeDocument/2006/relationships" xmlns:m="http://schemas.openxmlformats.org/officeDocument/2006/math" xmlns:v="urn:schemas-microsoft-com:vml" xmlns:wp="http://schemas.openxmlformats.org/drawingml/2006/wordprocessingDrawing" xmlns:w10="urn:schemas-microsoft-com:office:word" xmlns:w="http://schemas.openxmlformats.org/wordprocessingml/2006/main" xmlns:wne="http://schemas.microsoft.com/office/word/2006/wordml">
-  <w:docParts/>
-</w:glossaryDocument>
-</file>
-
-<file path=word/glossary/fontTable.xml><?xml version="1.0" encoding="utf-8"?>
-<w:fonts xmlns:r="http://schemas.openxmlformats.org/officeDocument/2006/relationships" xmlns:w="http://schemas.openxmlformats.org/wordprocessingml/2006/main">
-  <w:font w:name="Symbol">
-    <w:panose1 w:val="05050102010706020507"/>
-    <w:charset w:val="02"/>
-    <w:family w:val="roman"/>
-    <w:pitch w:val="variable"/>
-    <w:sig w:usb0="00000000" w:usb1="10000000" w:usb2="00000000" w:usb3="00000000" w:csb0="80000000" w:csb1="00000000"/>
-  </w:font>
-  <w:font w:name="Times New Roman">
-    <w:panose1 w:val="02020603050405020304"/>
-    <w:charset w:val="00"/>
-    <w:family w:val="roman"/>
-    <w:pitch w:val="variable"/>
-    <w:sig w:usb0="E0002AEF" w:usb1="C0007841" w:usb2="00000009" w:usb3="00000000" w:csb0="000001FF" w:csb1="00000000"/>
-  </w:font>
-  <w:font w:name="Courier New">
-    <w:panose1 w:val="02070309020205020404"/>
-    <w:charset w:val="00"/>
-    <w:family w:val="modern"/>
-    <w:pitch w:val="fixed"/>
-    <w:sig w:usb0="E0002AFF" w:usb1="C0007843" w:usb2="00000009" w:usb3="00000000" w:csb0="000001FF" w:csb1="00000000"/>
-  </w:font>
-  <w:font w:name="Wingdings">
-    <w:panose1 w:val="05000000000000000000"/>
-    <w:charset w:val="02"/>
-    <w:family w:val="auto"/>
-    <w:pitch w:val="variable"/>
-    <w:sig w:usb0="00000000" w:usb1="10000000" w:usb2="00000000" w:usb3="00000000" w:csb0="80000000" w:csb1="00000000"/>
-  </w:font>
-  <w:font w:name="Calibri">
-    <w:panose1 w:val="020F0502020204030204"/>
-    <w:charset w:val="00"/>
-    <w:family w:val="swiss"/>
-    <w:pitch w:val="variable"/>
-    <w:sig w:usb0="A00002EF" w:usb1="4000207B" w:usb2="00000000" w:usb3="00000000" w:csb0="0000009F" w:csb1="00000000"/>
-  </w:font>
-  <w:font w:name="Cambria">
-    <w:panose1 w:val="02040503050406030204"/>
-    <w:charset w:val="00"/>
-    <w:family w:val="roman"/>
-    <w:pitch w:val="variable"/>
-    <w:sig w:usb0="A00002EF" w:usb1="4000004B" w:usb2="00000000" w:usb3="00000000" w:csb0="0000009F" w:csb1="00000000"/>
-  </w:font>
-  <w:font w:name="Tahoma">
-    <w:panose1 w:val="020B0604030504040204"/>
-    <w:charset w:val="00"/>
-    <w:family w:val="swiss"/>
-    <w:notTrueType/>
-    <w:pitch w:val="variable"/>
-    <w:sig w:usb0="00000003" w:usb1="00000000" w:usb2="00000000" w:usb3="00000000" w:csb0="00000001" w:csb1="00000000"/>
-  </w:font>
-</w:fonts>
-</file>
-
-<file path=word/glossary/settings.xml><?xml version="1.0" encoding="utf-8"?>
-<w:settings xmlns:o="urn:schemas-microsoft-com:office:office" xmlns:r="http://schemas.openxmlformats.org/officeDocument/2006/relationships" xmlns:m="http://schemas.openxmlformats.org/officeDocument/2006/math" xmlns:v="urn:schemas-microsoft-com:vml" xmlns:w10="urn:schemas-microsoft-com:office:word" xmlns:w="http://schemas.openxmlformats.org/wordprocessingml/2006/main" xmlns:sl="http://schemas.openxmlformats.org/schemaLibrary/2006/main">
-  <w:view w:val="normal"/>
-  <w:defaultTabStop w:val="708"/>
-  <w:hyphenationZone w:val="425"/>
-  <w:characterSpacingControl w:val="doNotCompress"/>
-  <w:compat>
-    <w:useFELayout/>
-  </w:compat>
-  <w:rsids>
-    <w:rsidRoot w:val="0089181C"/>
-    <w:rsid w:val="001F30E7"/>
-    <w:rsid w:val="00731745"/>
-    <w:rsid w:val="0089181C"/>
-    <w:rsid w:val="009A5B64"/>
-    <w:rsid w:val="00A84F29"/>
-    <w:rsid w:val="00ED5450"/>
-  </w:rsids>
-  <m:mathPr>
-    <m:mathFont m:val="Cambria Math"/>
-    <m:brkBin m:val="before"/>
-    <m:brkBinSub m:val="--"/>
-    <m:smallFrac m:val="off"/>
-    <m:dispDef/>
-    <m:lMargin m:val="0"/>
-    <m:rMargin m:val="0"/>
-    <m:defJc m:val="centerGroup"/>
-    <m:wrapIndent m:val="1440"/>
-    <m:intLim m:val="subSup"/>
-    <m:naryLim m:val="undOvr"/>
-  </m:mathPr>
-  <w:themeFontLang w:val="de-DE"/>
-  <w:clrSchemeMapping w:bg1="light1" w:t1="dark1" w:bg2="light2" w:t2="dark2" w:accent1="accent1" w:accent2="accent2" w:accent3="accent3" w:accent4="accent4" w:accent5="accent5" w:accent6="accent6" w:hyperlink="hyperlink" w:followedHyperlink="followedHyperlink"/>
-  <w:decimalSymbol w:val=","/>
-  <w:listSeparator w:val=";"/>
-</w:settings>
-</file>
-
-<file path=word/glossary/styles.xml><?xml version="1.0" encoding="utf-8"?>
-<w:styles xmlns:r="http://schemas.openxmlformats.org/officeDocument/2006/relationships" xmlns:w="http://schemas.openxmlformats.org/wordprocessingml/2006/main">
-  <w:docDefaults>
-    <w:rPrDefault>
-      <w:rPr>
-        <w:rFonts w:asciiTheme="minorHAnsi" w:eastAsiaTheme="minorEastAsia" w:hAnsiTheme="minorHAnsi" w:cstheme="minorBidi"/>
-        <w:sz w:val="22"/>
-        <w:szCs w:val="22"/>
-        <w:lang w:val="de-DE" w:eastAsia="de-DE" w:bidi="ar-SA"/>
-      </w:rPr>
-    </w:rPrDefault>
-    <w:pPrDefault>
-      <w:pPr>
-        <w:spacing w:after="200" w:line="276" w:lineRule="auto"/>
-      </w:pPr>
-    </w:pPrDefault>
-  </w:docDefaults>
-  <w:latentStyles w:defLockedState="0" w:defUIPriority="99" w:defSemiHidden="1" w:defUnhideWhenUsed="1" w:defQFormat="0" w:count="267">
-    <w:lsdException w:name="Normal" w:semiHidden="0" w:uiPriority="0" w:unhideWhenUsed="0" w:qFormat="1"/>
-    <w:lsdException w:name="heading 1" w:semiHidden="0" w:uiPriority="9" w:unhideWhenUsed="0" w:qFormat="1"/>
-    <w:lsdException w:name="heading 2" w:uiPriority="9" w:qFormat="1"/>
-    <w:lsdException w:name="heading 3" w:uiPriority="9" w:qFormat="1"/>
-    <w:lsdException w:name="heading 4" w:uiPriority="9" w:qFormat="1"/>
-    <w:lsdException w:name="heading 5" w:uiPriority="9" w:qFormat="1"/>
-    <w:lsdException w:name="heading 6" w:uiPriority="9" w:qFormat="1"/>
-    <w:lsdException w:name="heading 7" w:uiPriority="9" w:qFormat="1"/>
-    <w:lsdException w:name="heading 8" w:uiPriority="9" w:qFormat="1"/>
-    <w:lsdException w:name="heading 9" w:uiPriority="9" w:qFormat="1"/>
-    <w:lsdException w:name="toc 1" w:uiPriority="39"/>
-    <w:lsdException w:name="toc 2" w:uiPriority="39"/>
-    <w:lsdException w:name="toc 3" w:uiPriority="39"/>
-    <w:lsdException w:name="toc 4" w:uiPriority="39"/>
-    <w:lsdException w:name="toc 5" w:uiPriority="39"/>
-    <w:lsdException w:name="toc 6" w:uiPriority="39"/>
-    <w:lsdException w:name="toc 7" w:uiPriority="39"/>
-    <w:lsdException w:name="toc 8" w:uiPriority="39"/>
-    <w:lsdException w:name="toc 9" w:uiPriority="39"/>
-    <w:lsdException w:name="caption" w:uiPriority="35" w:qFormat="1"/>
-    <w:lsdException w:name="Title" w:semiHidden="0" w:uiPriority="10" w:unhideWhenUsed="0" w:qFormat="1"/>
-    <w:lsdException w:name="Default Paragraph Font" w:uiPriority="1"/>
-    <w:lsdException w:name="Subtitle" w:semiHidden="0" w:uiPriority="11" w:unhideWhenUsed="0" w:qFormat="1"/>
-    <w:lsdException w:name="Strong" w:semiHidden="0" w:uiPriority="22" w:unhideWhenUsed="0" w:qFormat="1"/>
-    <w:lsdException w:name="Emphasis" w:semiHidden="0" w:uiPriority="20" w:unhideWhenUsed="0" w:qFormat="1"/>
-    <w:lsdException w:name="Table Grid" w:semiHidden="0" w:uiPriority="59" w:unhideWhenUsed="0"/>
-    <w:lsdException w:name="Placeholder Text" w:unhideWhenUsed="0"/>
-    <w:lsdException w:name="No Spacing" w:semiHidden="0" w:uiPriority="1" w:unhideWhenUsed="0" w:qFormat="1"/>
-    <w:lsdException w:name="Light Shading" w:semiHidden="0" w:uiPriority="60" w:unhideWhenUsed="0"/>
-    <w:lsdException w:name="Light List" w:semiHidden="0" w:uiPriority="61" w:unhideWhenUsed="0"/>
-    <w:lsdException w:name="Light Grid" w:semiHidden="0" w:uiPriority="62" w:unhideWhenUsed="0"/>
-    <w:lsdException w:name="Medium Shading 1" w:semiHidden="0" w:uiPriority="63" w:unhideWhenUsed="0"/>
-    <w:lsdException w:name="Medium Shading 2" w:semiHidden="0" w:uiPriority="64" w:unhideWhenUsed="0"/>
-    <w:lsdException w:name="Medium List 1" w:semiHidden="0" w:uiPriority="65" w:unhideWhenUsed="0"/>
-    <w:lsdException w:name="Medium List 2" w:semiHidden="0" w:uiPriority="66" w:unhideWhenUsed="0"/>
-    <w:lsdException w:name="Medium Grid 1" w:semiHidden="0" w:uiPriority="67" w:unhideWhenUsed="0"/>
-    <w:lsdException w:name="Medium Grid 2" w:semiHidden="0" w:uiPriority="68" w:unhideWhenUsed="0"/>
-    <w:lsdException w:name="Medium Grid 3" w:semiHidden="0" w:uiPriority="69" w:unhideWhenUsed="0"/>
-    <w:lsdException w:name="Dark List" w:semiHidden="0" w:uiPriority="70" w:unhideWhenUsed="0"/>
-    <w:lsdException w:name="Colorful Shading" w:semiHidden="0" w:uiPriority="71" w:unhideWhenUsed="0"/>
-    <w:lsdException w:name="Colorful List" w:semiHidden="0" w:uiPriority="72" w:unhideWhenUsed="0"/>
-    <w:lsdException w:name="Colorful Grid" w:semiHidden="0" w:uiPriority="73" w:unhideWhenUsed="0"/>
-    <w:lsdException w:name="Light Shading Accent 1" w:semiHidden="0" w:uiPriority="60" w:unhideWhenUsed="0"/>
-    <w:lsdException w:name="Light List Accent 1" w:semiHidden="0" w:uiPriority="61" w:unhideWhenUsed="0"/>
-    <w:lsdException w:name="Light Grid Accent 1" w:semiHidden="0" w:uiPriority="62" w:unhideWhenUsed="0"/>
-    <w:lsdException w:name="Medium Shading 1 Accent 1" w:semiHidden="0" w:uiPriority="63" w:unhideWhenUsed="0"/>
-    <w:lsdException w:name="Medium Shading 2 Accent 1" w:semiHidden="0" w:uiPriority="64" w:unhideWhenUsed="0"/>
-    <w:lsdException w:name="Medium List 1 Accent 1" w:semiHidden="0" w:uiPriority="65" w:unhideWhenUsed="0"/>
-    <w:lsdException w:name="Revision" w:unhideWhenUsed="0"/>
-    <w:lsdException w:name="List Paragraph" w:semiHidden="0" w:uiPriority="34" w:unhideWhenUsed="0" w:qFormat="1"/>
-    <w:lsdException w:name="Quote" w:semiHidden="0" w:uiPriority="29" w:unhideWhenUsed="0" w:qFormat="1"/>
-    <w:lsdException w:name="Intense Quote" w:semiHidden="0" w:uiPriority="30" w:unhideWhenUsed="0" w:qFormat="1"/>
-    <w:lsdException w:name="Medium List 2 Accent 1" w:semiHidden="0" w:uiPriority="66" w:unhideWhenUsed="0"/>
-    <w:lsdException w:name="Medium Grid 1 Accent 1" w:semiHidden="0" w:uiPriority="67" w:unhideWhenUsed="0"/>
-    <w:lsdException w:name="Medium Grid 2 Accent 1" w:semiHidden="0" w:uiPriority="68" w:unhideWhenUsed="0"/>
-    <w:lsdException w:name="Medium Grid 3 Accent 1" w:semiHidden="0" w:uiPriority="69" w:unhideWhenUsed="0"/>
-    <w:lsdException w:name="Dark List Accent 1" w:semiHidden="0" w:uiPriority="70" w:unhideWhenUsed="0"/>
-    <w:lsdException w:name="Colorful Shading Accent 1" w:semiHidden="0" w:uiPriority="71" w:unhideWhenUsed="0"/>
-    <w:lsdException w:name="Colorful List Accent 1" w:semiHidden="0" w:uiPriority="72" w:unhideWhenUsed="0"/>
-    <w:lsdException w:name="Colorful Grid Accent 1" w:semiHidden="0" w:uiPriority="73" w:unhideWhenUsed="0"/>
-    <w:lsdException w:name="Light Shading Accent 2" w:semiHidden="0" w:uiPriority="60" w:unhideWhenUsed="0"/>
-    <w:lsdException w:name="Light List Accent 2" w:semiHidden="0" w:uiPriority="61" w:unhideWhenUsed="0"/>
-    <w:lsdException w:name="Light Grid Accent 2" w:semiHidden="0" w:uiPriority="62" w:unhideWhenUsed="0"/>
-    <w:lsdException w:name="Medium Shading 1 Accent 2" w:semiHidden="0" w:uiPriority="63" w:unhideWhenUsed="0"/>
-    <w:lsdException w:name="Medium Shading 2 Accent 2" w:semiHidden="0" w:uiPriority="64" w:unhideWhenUsed="0"/>
-    <w:lsdException w:name="Medium List 1 Accent 2" w:semiHidden="0" w:uiPriority="65" w:unhideWhenUsed="0"/>
-    <w:lsdException w:name="Medium List 2 Accent 2" w:semiHidden="0" w:uiPriority="66" w:unhideWhenUsed="0"/>
-    <w:lsdException w:name="Medium Grid 1 Accent 2" w:semiHidden="0" w:uiPriority="67" w:unhideWhenUsed="0"/>
-    <w:lsdException w:name="Medium Grid 2 Accent 2" w:semiHidden="0" w:uiPriority="68" w:unhideWhenUsed="0"/>
-    <w:lsdException w:name="Medium Grid 3 Accent 2" w:semiHidden="0" w:uiPriority="69" w:unhideWhenUsed="0"/>
-    <w:lsdException w:name="Dark List Accent 2" w:semiHidden="0" w:uiPriority="70" w:unhideWhenUsed="0"/>
-    <w:lsdException w:name="Colorful Shading Accent 2" w:semiHidden="0" w:uiPriority="71" w:unhideWhenUsed="0"/>
-    <w:lsdException w:name="Colorful List Accent 2" w:semiHidden="0" w:uiPriority="72" w:unhideWhenUsed="0"/>
-    <w:lsdException w:name="Colorful Grid Accent 2" w:semiHidden="0" w:uiPriority="73" w:unhideWhenUsed="0"/>
-    <w:lsdException w:name="Light Shading Accent 3" w:semiHidden="0" w:uiPriority="60" w:unhideWhenUsed="0"/>
-    <w:lsdException w:name="Light List Accent 3" w:semiHidden="0" w:uiPriority="61" w:unhideWhenUsed="0"/>
-    <w:lsdException w:name="Light Grid Accent 3" w:semiHidden="0" w:uiPriority="62" w:unhideWhenUsed="0"/>
-    <w:lsdException w:name="Medium Shading 1 Accent 3" w:semiHidden="0" w:uiPriority="63" w:unhideWhenUsed="0"/>
-    <w:lsdException w:name="Medium Shading 2 Accent 3" w:semiHidden="0" w:uiPriority="64" w:unhideWhenUsed="0"/>
-    <w:lsdException w:name="Medium List 1 Accent 3" w:semiHidden="0" w:uiPriority="65" w:unhideWhenUsed="0"/>
-    <w:lsdException w:name="Medium List 2 Accent 3" w:semiHidden="0" w:uiPriority="66" w:unhideWhenUsed="0"/>
-    <w:lsdException w:name="Medium Grid 1 Accent 3" w:semiHidden="0" w:uiPriority="67" w:unhideWhenUsed="0"/>
-    <w:lsdException w:name="Medium Grid 2 Accent 3" w:semiHidden="0" w:uiPriority="68" w:unhideWhenUsed="0"/>
-    <w:lsdException w:name="Medium Grid 3 Accent 3" w:semiHidden="0" w:uiPriority="69" w:unhideWhenUsed="0"/>
-    <w:lsdException w:name="Dark List Accent 3" w:semiHidden="0" w:uiPriority="70" w:unhideWhenUsed="0"/>
-    <w:lsdException w:name="Colorful Shading Accent 3" w:semiHidden="0" w:uiPriority="71" w:unhideWhenUsed="0"/>
-    <w:lsdException w:name="Colorful List Accent 3" w:semiHidden="0" w:uiPriority="72" w:unhideWhenUsed="0"/>
-    <w:lsdException w:name="Colorful Grid Accent 3" w:semiHidden="0" w:uiPriority="73" w:unhideWhenUsed="0"/>
-    <w:lsdException w:name="Light Shading Accent 4" w:semiHidden="0" w:uiPriority="60" w:unhideWhenUsed="0"/>
-    <w:lsdException w:name="Light List Accent 4" w:semiHidden="0" w:uiPriority="61" w:unhideWhenUsed="0"/>
-    <w:lsdException w:name="Light Grid Accent 4" w:semiHidden="0" w:uiPriority="62" w:unhideWhenUsed="0"/>
-    <w:lsdException w:name="Medium Shading 1 Accent 4" w:semiHidden="0" w:uiPriority="63" w:unhideWhenUsed="0"/>
-    <w:lsdException w:name="Medium Shading 2 Accent 4" w:semiHidden="0" w:uiPriority="64" w:unhideWhenUsed="0"/>
-    <w:lsdException w:name="Medium List 1 Accent 4" w:semiHidden="0" w:uiPriority="65" w:unhideWhenUsed="0"/>
-    <w:lsdException w:name="Medium List 2 Accent 4" w:semiHidden="0" w:uiPriority="66" w:unhideWhenUsed="0"/>
-    <w:lsdException w:name="Medium Grid 1 Accent 4" w:semiHidden="0" w:uiPriority="67" w:unhideWhenUsed="0"/>
-    <w:lsdException w:name="Medium Grid 2 Accent 4" w:semiHidden="0" w:uiPriority="68" w:unhideWhenUsed="0"/>
-    <w:lsdException w:name="Medium Grid 3 Accent 4" w:semiHidden="0" w:uiPriority="69" w:unhideWhenUsed="0"/>
-    <w:lsdException w:name="Dark List Accent 4" w:semiHidden="0" w:uiPriority="70" w:unhideWhenUsed="0"/>
-    <w:lsdException w:name="Colorful Shading Accent 4" w:semiHidden="0" w:uiPriority="71" w:unhideWhenUsed="0"/>
-    <w:lsdException w:name="Colorful List Accent 4" w:semiHidden="0" w:uiPriority="72" w:unhideWhenUsed="0"/>
-    <w:lsdException w:name="Colorful Grid Accent 4" w:semiHidden="0" w:uiPriority="73" w:unhideWhenUsed="0"/>
-    <w:lsdException w:name="Light Shading Accent 5" w:semiHidden="0" w:uiPriority="60" w:unhideWhenUsed="0"/>
-    <w:lsdException w:name="Light List Accent 5" w:semiHidden="0" w:uiPriority="61" w:unhideWhenUsed="0"/>
-    <w:lsdException w:name="Light Grid Accent 5" w:semiHidden="0" w:uiPriority="62" w:unhideWhenUsed="0"/>
-    <w:lsdException w:name="Medium Shading 1 Accent 5" w:semiHidden="0" w:uiPriority="63" w:unhideWhenUsed="0"/>
-    <w:lsdException w:name="Medium Shading 2 Accent 5" w:semiHidden="0" w:uiPriority="64" w:unhideWhenUsed="0"/>
-    <w:lsdException w:name="Medium List 1 Accent 5" w:semiHidden="0" w:uiPriority="65" w:unhideWhenUsed="0"/>
-    <w:lsdException w:name="Medium List 2 Accent 5" w:semiHidden="0" w:uiPriority="66" w:unhideWhenUsed="0"/>
-    <w:lsdException w:name="Medium Grid 1 Accent 5" w:semiHidden="0" w:uiPriority="67" w:unhideWhenUsed="0"/>
-    <w:lsdException w:name="Medium Grid 2 Accent 5" w:semiHidden="0" w:uiPriority="68" w:unhideWhenUsed="0"/>
-    <w:lsdException w:name="Medium Grid 3 Accent 5" w:semiHidden="0" w:uiPriority="69" w:unhideWhenUsed="0"/>
-    <w:lsdException w:name="Dark List Accent 5" w:semiHidden="0" w:uiPriority="70" w:unhideWhenUsed="0"/>
-    <w:lsdException w:name="Colorful Shading Accent 5" w:semiHidden="0" w:uiPriority="71" w:unhideWhenUsed="0"/>
-    <w:lsdException w:name="Colorful List Accent 5" w:semiHidden="0" w:uiPriority="72" w:unhideWhenUsed="0"/>
-    <w:lsdException w:name="Colorful Grid Accent 5" w:semiHidden="0" w:uiPriority="73" w:unhideWhenUsed="0"/>
-    <w:lsdException w:name="Light Shading Accent 6" w:semiHidden="0" w:uiPriority="60" w:unhideWhenUsed="0"/>
-    <w:lsdException w:name="Light List Accent 6" w:semiHidden="0" w:uiPriority="61" w:unhideWhenUsed="0"/>
-    <w:lsdException w:name="Light Grid Accent 6" w:semiHidden="0" w:uiPriority="62" w:unhideWhenUsed="0"/>
-    <w:lsdException w:name="Medium Shading 1 Accent 6" w:semiHidden="0" w:uiPriority="63" w:unhideWhenUsed="0"/>
-    <w:lsdException w:name="Medium Shading 2 Accent 6" w:semiHidden="0" w:uiPriority="64" w:unhideWhenUsed="0"/>
-    <w:lsdException w:name="Medium List 1 Accent 6" w:semiHidden="0" w:uiPriority="65" w:unhideWhenUsed="0"/>
-    <w:lsdException w:name="Medium List 2 Accent 6" w:semiHidden="0" w:uiPriority="66" w:unhideWhenUsed="0"/>
-    <w:lsdException w:name="Medium Grid 1 Accent 6" w:semiHidden="0" w:uiPriority="67" w:unhideWhenUsed="0"/>
-    <w:lsdException w:name="Medium Grid 2 Accent 6" w:semiHidden="0" w:uiPriority="68" w:unhideWhenUsed="0"/>
-    <w:lsdException w:name="Medium Grid 3 Accent 6" w:semiHidden="0" w:uiPriority="69" w:unhideWhenUsed="0"/>
-    <w:lsdException w:name="Dark List Accent 6" w:semiHidden="0" w:uiPriority="70" w:unhideWhenUsed="0"/>
-    <w:lsdException w:name="Colorful Shading Accent 6" w:semiHidden="0" w:uiPriority="71" w:unhideWhenUsed="0"/>
-    <w:lsdException w:name="Colorful List Accent 6" w:semiHidden="0" w:uiPriority="72" w:unhideWhenUsed="0"/>
-    <w:lsdException w:name="Colorful Grid Accent 6" w:semiHidden="0" w:uiPriority="73" w:unhideWhenUsed="0"/>
-    <w:lsdException w:name="Subtle Emphasis" w:semiHidden="0" w:uiPriority="19" w:unhideWhenUsed="0" w:qFormat="1"/>
-    <w:lsdException w:name="Intense Emphasis" w:semiHidden="0" w:uiPriority="21" w:unhideWhenUsed="0" w:qFormat="1"/>
-    <w:lsdException w:name="Subtle Reference" w:semiHidden="0" w:uiPriority="31" w:unhideWhenUsed="0" w:qFormat="1"/>
-    <w:lsdException w:name="Intense Reference" w:semiHidden="0" w:uiPriority="32" w:unhideWhenUsed="0" w:qFormat="1"/>
-    <w:lsdException w:name="Book Title" w:semiHidden="0" w:uiPriority="33" w:unhideWhenUsed="0" w:qFormat="1"/>
-    <w:lsdException w:name="Bibliography" w:uiPriority="37"/>
-    <w:lsdException w:name="TOC Heading" w:uiPriority="39" w:qFormat="1"/>
-  </w:latentStyles>
-  <w:style w:type="paragraph" w:default="1" w:styleId="Standard">
-    <w:name w:val="Normal"/>
-    <w:qFormat/>
-    <w:rsid w:val="009A5B64"/>
-  </w:style>
-  <w:style w:type="character" w:default="1" w:styleId="Absatz-Standardschriftart">
-    <w:name w:val="Default Paragraph Font"/>
-    <w:uiPriority w:val="1"/>
-    <w:semiHidden/>
-    <w:unhideWhenUsed/>
-  </w:style>
-  <w:style w:type="table" w:default="1" w:styleId="NormaleTabelle">
-    <w:name w:val="Normal Table"/>
-    <w:uiPriority w:val="99"/>
-    <w:semiHidden/>
-    <w:unhideWhenUsed/>
-    <w:qFormat/>
-    <w:tblPr>
-      <w:tblInd w:w="0" w:type="dxa"/>
-      <w:tblCellMar>
-        <w:top w:w="0" w:type="dxa"/>
-        <w:left w:w="108" w:type="dxa"/>
-        <w:bottom w:w="0" w:type="dxa"/>
-        <w:right w:w="108" w:type="dxa"/>
-      </w:tblCellMar>
-    </w:tblPr>
-  </w:style>
-  <w:style w:type="numbering" w:default="1" w:styleId="KeineListe">
-    <w:name w:val="No List"/>
-    <w:uiPriority w:val="99"/>
-    <w:semiHidden/>
-    <w:unhideWhenUsed/>
-  </w:style>
-  <w:style w:type="paragraph" w:customStyle="1" w:styleId="73B54B4E7E964DC3B1D4F95036795686">
-    <w:name w:val="73B54B4E7E964DC3B1D4F95036795686"/>
-    <w:rsid w:val="0089181C"/>
-  </w:style>
-  <w:style w:type="paragraph" w:customStyle="1" w:styleId="71B38F7769EF44DAABD44ACE58B77509">
-    <w:name w:val="71B38F7769EF44DAABD44ACE58B77509"/>
-    <w:rsid w:val="0089181C"/>
-  </w:style>
-  <w:style w:type="paragraph" w:customStyle="1" w:styleId="0E7DF491D25A4F2C8B2E3D15D83D87E2">
-    <w:name w:val="0E7DF491D25A4F2C8B2E3D15D83D87E2"/>
-    <w:rsid w:val="0089181C"/>
-  </w:style>
-  <w:style w:type="paragraph" w:customStyle="1" w:styleId="462419DA5B51417FB46E4CD77D526B5A">
-    <w:name w:val="462419DA5B51417FB46E4CD77D526B5A"/>
-    <w:rsid w:val="0089181C"/>
-  </w:style>
-  <w:style w:type="paragraph" w:customStyle="1" w:styleId="B201FCF4F2174457A0AA6BB883CA7C86">
-    <w:name w:val="B201FCF4F2174457A0AA6BB883CA7C86"/>
-    <w:rsid w:val="0089181C"/>
-  </w:style>
-</w:styles>
-</file>
-
-<file path=word/glossary/webSettings.xml><?xml version="1.0" encoding="utf-8"?>
-<w:webSettings xmlns:r="http://schemas.openxmlformats.org/officeDocument/2006/relationships" xmlns:w="http://schemas.openxmlformats.org/wordprocessingml/2006/main">
-  <w:optimizeForBrowser/>
-</w:webSettings>
-</file>
-
 <file path=word/theme/theme1.xml><?xml version="1.0" encoding="utf-8"?>
 <a:theme xmlns:a="http://schemas.openxmlformats.org/drawingml/2006/main" name="Larissa-Design">
   <a:themeElements>
@@ -4764,7 +4465,7 @@
 </file>
 
 <file path=customXml/itemProps2.xml><?xml version="1.0" encoding="utf-8"?>
-<ds:datastoreItem xmlns:ds="http://schemas.openxmlformats.org/officeDocument/2006/customXml" ds:itemID="{9217384A-C8BB-4066-B3F2-FA6EAED9601E}">
+<ds:datastoreItem xmlns:ds="http://schemas.openxmlformats.org/officeDocument/2006/customXml" ds:itemID="{5319B62D-9742-4851-BBEE-2FCAAA778331}">
   <ds:schemaRefs>
     <ds:schemaRef ds:uri="http://schemas.openxmlformats.org/officeDocument/2006/bibliography"/>
   </ds:schemaRefs>

</xml_diff>